<commit_message>
Allow custom delimiter + loop improvements
</commit_message>
<xml_diff>
--- a/src/__tests__/templates/noQuerySimpleInserts.docx
+++ b/src/__tests__/templates/noQuerySimpleInserts.docx
@@ -25,7 +25,21 @@
         <w:rPr>
           <w:lang w:val="es-ES"/>
         </w:rPr>
-        <w:t>+++INS b+++</w:t>
+        <w:t>+++</w:t>
+      </w:r>
+      <w:r>
+        <w:rPr>
+          <w:lang w:val="es-ES"/>
+        </w:rPr>
+        <w:t>ins</w:t>
+      </w:r>
+      <w:bookmarkStart w:id="0" w:name="_GoBack"/>
+      <w:bookmarkEnd w:id="0"/>
+      <w:r>
+        <w:rPr>
+          <w:lang w:val="es-ES"/>
+        </w:rPr>
+        <w:t xml:space="preserve"> b+++</w:t>
       </w:r>
     </w:p>
     <w:p>
@@ -34,8 +48,6 @@
           <w:lang w:val="es-ES"/>
         </w:rPr>
       </w:pPr>
-      <w:bookmarkStart w:id="0" w:name="_GoBack"/>
-      <w:bookmarkEnd w:id="0"/>
     </w:p>
     <w:sectPr>
       <w:pgSz w:w="11900" w:h="16840"/>

</xml_diff>